<commit_message>
added use case diagram
</commit_message>
<xml_diff>
--- a/CMPS350_Project Phase 1_Report.docx
+++ b/CMPS350_Project Phase 1_Report.docx
@@ -428,31 +428,7 @@
                 <w:sz w:val="28"/>
                 <w:szCs w:val="28"/>
               </w:rPr>
-              <w:t xml:space="preserve">Give a public link to </w:t>
-            </w:r>
-            <w:proofErr w:type="gramStart"/>
-            <w:r>
-              <w:rPr>
-                <w:sz w:val="28"/>
-                <w:szCs w:val="28"/>
-              </w:rPr>
-              <w:t>you</w:t>
-            </w:r>
-            <w:proofErr w:type="gramEnd"/>
-            <w:r>
-              <w:rPr>
-                <w:sz w:val="28"/>
-                <w:szCs w:val="28"/>
-              </w:rPr>
-              <w:t xml:space="preserve"> </w:t>
-            </w:r>
-            <w:proofErr w:type="gramStart"/>
-            <w:r>
-              <w:rPr>
-                <w:sz w:val="28"/>
-                <w:szCs w:val="28"/>
-              </w:rPr>
-              <w:t xml:space="preserve">code </w:t>
+              <w:t xml:space="preserve">Give a public link to you code </w:t>
             </w:r>
             <w:r>
               <w:rPr>
@@ -460,16 +436,7 @@
                 <w:sz w:val="28"/>
                 <w:szCs w:val="28"/>
               </w:rPr>
-              <w:t>:</w:t>
-            </w:r>
-            <w:proofErr w:type="gramEnd"/>
-            <w:r>
-              <w:rPr>
-                <w:color w:val="FF0000"/>
-                <w:sz w:val="28"/>
-                <w:szCs w:val="28"/>
-              </w:rPr>
-              <w:t xml:space="preserve"> </w:t>
+              <w:t xml:space="preserve">: </w:t>
             </w:r>
           </w:p>
           <w:p>
@@ -528,7 +495,6 @@
           <w:szCs w:val="44"/>
         </w:rPr>
       </w:pPr>
-      <w:proofErr w:type="gramStart"/>
       <w:r>
         <w:rPr>
           <w:b/>
@@ -549,7 +515,6 @@
         </w:rPr>
         <w:t>:</w:t>
       </w:r>
-      <w:proofErr w:type="gramEnd"/>
     </w:p>
     <w:p>
       <w:pPr>
@@ -613,7 +578,6 @@
         </w:rPr>
         <w:t xml:space="preserve"> or </w:t>
       </w:r>
-      <w:proofErr w:type="gramStart"/>
       <w:r>
         <w:rPr>
           <w:b/>
@@ -623,19 +587,7 @@
           <w:szCs w:val="21"/>
           <w:highlight w:val="yellow"/>
         </w:rPr>
-        <w:t>Not</w:t>
-      </w:r>
-      <w:proofErr w:type="gramEnd"/>
-      <w:r>
-        <w:rPr>
-          <w:b/>
-          <w:i/>
-          <w:iCs/>
-          <w:sz w:val="21"/>
-          <w:szCs w:val="21"/>
-          <w:highlight w:val="yellow"/>
-        </w:rPr>
-        <w:t xml:space="preserve"> done</w:t>
+        <w:t>Not done</w:t>
       </w:r>
       <w:r>
         <w:rPr>
@@ -1363,7 +1315,6 @@
                 <w:szCs w:val="20"/>
               </w:rPr>
             </w:pPr>
-            <w:proofErr w:type="gramStart"/>
             <w:r>
               <w:rPr>
                 <w:rFonts w:ascii="Times New Roman" w:hAnsi="Times New Roman" w:cs="Times New Roman"/>
@@ -1371,17 +1322,7 @@
                 <w:sz w:val="20"/>
                 <w:szCs w:val="20"/>
               </w:rPr>
-              <w:t>Team work</w:t>
-            </w:r>
-            <w:proofErr w:type="gramEnd"/>
-            <w:r>
-              <w:rPr>
-                <w:rFonts w:ascii="Times New Roman" w:hAnsi="Times New Roman" w:cs="Times New Roman"/>
-                <w:color w:val="000000" w:themeColor="text1"/>
-                <w:sz w:val="20"/>
-                <w:szCs w:val="20"/>
-              </w:rPr>
-              <w:t xml:space="preserve"> quality. Contributions of team members </w:t>
+              <w:t xml:space="preserve">Team work quality. Contributions of team members </w:t>
             </w:r>
             <w:r>
               <w:rPr>
@@ -1520,27 +1461,7 @@
                 <w:sz w:val="20"/>
                 <w:szCs w:val="20"/>
               </w:rPr>
-              <w:t>Project report – description of the implemented app, what is implemented, what is missed</w:t>
-            </w:r>
-            <w:proofErr w:type="gramStart"/>
-            <w:r>
-              <w:rPr>
-                <w:rFonts w:ascii="Times New Roman" w:hAnsi="Times New Roman" w:cs="Times New Roman"/>
-                <w:color w:val="000000" w:themeColor="text1"/>
-                <w:sz w:val="20"/>
-                <w:szCs w:val="20"/>
-              </w:rPr>
-              <w:t xml:space="preserve"> ..</w:t>
-            </w:r>
-            <w:proofErr w:type="gramEnd"/>
-            <w:r>
-              <w:rPr>
-                <w:rFonts w:ascii="Times New Roman" w:hAnsi="Times New Roman" w:cs="Times New Roman"/>
-                <w:color w:val="000000" w:themeColor="text1"/>
-                <w:sz w:val="20"/>
-                <w:szCs w:val="20"/>
-              </w:rPr>
-              <w:t xml:space="preserve"> </w:t>
+              <w:t xml:space="preserve">Project report – description of the implemented app, what is implemented, what is missed .. </w:t>
             </w:r>
           </w:p>
         </w:tc>
@@ -2067,21 +1988,7 @@
         <w:rPr>
           <w:rFonts w:ascii="Times New Roman" w:hAnsi="Times New Roman" w:cs="Times New Roman"/>
         </w:rPr>
-        <w:t xml:space="preserve">- The functionality is </w:t>
-      </w:r>
-      <w:proofErr w:type="gramStart"/>
-      <w:r>
-        <w:rPr>
-          <w:rFonts w:ascii="Times New Roman" w:hAnsi="Times New Roman" w:cs="Times New Roman"/>
-        </w:rPr>
-        <w:t>working:</w:t>
-      </w:r>
-      <w:proofErr w:type="gramEnd"/>
-      <w:r>
-        <w:rPr>
-          <w:rFonts w:ascii="Times New Roman" w:hAnsi="Times New Roman" w:cs="Times New Roman"/>
-        </w:rPr>
-        <w:t xml:space="preserve"> you get 70% of the assigned grade. </w:t>
+        <w:t xml:space="preserve">- The functionality is working: you get 70% of the assigned grade. </w:t>
       </w:r>
     </w:p>
     <w:p>
@@ -2098,35 +2005,7 @@
         <w:rPr>
           <w:rFonts w:ascii="Times New Roman" w:hAnsi="Times New Roman" w:cs="Times New Roman"/>
         </w:rPr>
-        <w:t xml:space="preserve">- The functionality is not </w:t>
-      </w:r>
-      <w:proofErr w:type="gramStart"/>
-      <w:r>
-        <w:rPr>
-          <w:rFonts w:ascii="Times New Roman" w:hAnsi="Times New Roman" w:cs="Times New Roman"/>
-        </w:rPr>
-        <w:t>working:</w:t>
-      </w:r>
-      <w:proofErr w:type="gramEnd"/>
-      <w:r>
-        <w:rPr>
-          <w:rFonts w:ascii="Times New Roman" w:hAnsi="Times New Roman" w:cs="Times New Roman"/>
-        </w:rPr>
-        <w:t xml:space="preserve"> you lose 40% of </w:t>
-      </w:r>
-      <w:proofErr w:type="gramStart"/>
-      <w:r>
-        <w:rPr>
-          <w:rFonts w:ascii="Times New Roman" w:hAnsi="Times New Roman" w:cs="Times New Roman"/>
-        </w:rPr>
-        <w:t>assigned</w:t>
-      </w:r>
-      <w:proofErr w:type="gramEnd"/>
-      <w:r>
-        <w:rPr>
-          <w:rFonts w:ascii="Times New Roman" w:hAnsi="Times New Roman" w:cs="Times New Roman"/>
-        </w:rPr>
-        <w:t xml:space="preserve"> grade. </w:t>
+        <w:t xml:space="preserve">- The functionality is not working: you lose 40% of assigned grade. </w:t>
       </w:r>
     </w:p>
     <w:p>
@@ -2608,18 +2487,8 @@
           <w:b/>
           <w:bCs/>
         </w:rPr>
-        <w:t xml:space="preserve">[100-85]. You should work hard to and demonstrate the merits of your application to earn those </w:t>
+        <w:t>[100-85]. You should work hard to and demonstrate the merits of your application to earn those grades.+</w:t>
       </w:r>
-      <w:proofErr w:type="gramStart"/>
-      <w:r>
-        <w:rPr>
-          <w:rFonts w:ascii="Times New Roman" w:hAnsi="Times New Roman" w:cs="Times New Roman"/>
-          <w:b/>
-          <w:bCs/>
-        </w:rPr>
-        <w:t>grades.+</w:t>
-      </w:r>
-      <w:proofErr w:type="gramEnd"/>
     </w:p>
     <w:p>
       <w:pPr>
@@ -2733,6 +2602,48 @@
       </w:pPr>
       <w:r>
         <w:t>Use case diagram</w:t>
+      </w:r>
+    </w:p>
+    <w:p>
+      <w:pPr>
+        <w:ind w:left="1450"/>
+      </w:pPr>
+      <w:r>
+        <w:drawing>
+          <wp:inline distT="0" distB="0" distL="0" distR="0" wp14:anchorId="14CACCD3" wp14:editId="4CE8E846">
+            <wp:extent cx="6277851" cy="6058746"/>
+            <wp:effectExtent l="0" t="0" r="8890" b="0"/>
+            <wp:docPr id="1150971738" name="Picture 1" descr="A diagram of a student management system&#10;&#10;AI-generated content may be incorrect."/>
+            <wp:cNvGraphicFramePr>
+              <a:graphicFrameLocks xmlns:a="http://schemas.openxmlformats.org/drawingml/2006/main" noChangeAspect="1"/>
+            </wp:cNvGraphicFramePr>
+            <a:graphic xmlns:a="http://schemas.openxmlformats.org/drawingml/2006/main">
+              <a:graphicData uri="http://schemas.openxmlformats.org/drawingml/2006/picture">
+                <pic:pic xmlns:pic="http://schemas.openxmlformats.org/drawingml/2006/picture">
+                  <pic:nvPicPr>
+                    <pic:cNvPr id="1150971738" name="Picture 1" descr="A diagram of a student management system&#10;&#10;AI-generated content may be incorrect."/>
+                    <pic:cNvPicPr/>
+                  </pic:nvPicPr>
+                  <pic:blipFill>
+                    <a:blip r:embed="rId12"/>
+                    <a:stretch>
+                      <a:fillRect/>
+                    </a:stretch>
+                  </pic:blipFill>
+                  <pic:spPr>
+                    <a:xfrm>
+                      <a:off x="0" y="0"/>
+                      <a:ext cx="6277851" cy="6058746"/>
+                    </a:xfrm>
+                    <a:prstGeom prst="rect">
+                      <a:avLst/>
+                    </a:prstGeom>
+                  </pic:spPr>
+                </pic:pic>
+              </a:graphicData>
+            </a:graphic>
+          </wp:inline>
+        </w:drawing>
       </w:r>
     </w:p>
     <w:p>
@@ -2773,6 +2684,7 @@
         <w:spacing w:before="240" w:after="120"/>
       </w:pPr>
       <w:r>
+        <w:lastRenderedPageBreak/>
         <w:t xml:space="preserve">Web API class </w:t>
       </w:r>
     </w:p>
@@ -2823,15 +2735,7 @@
         <w:spacing w:before="240" w:after="120"/>
       </w:pPr>
       <w:r>
-        <w:t xml:space="preserve">Unimplemented use-cases and </w:t>
-      </w:r>
-      <w:proofErr w:type="gramStart"/>
-      <w:r>
-        <w:t>not functioning</w:t>
-      </w:r>
-      <w:proofErr w:type="gramEnd"/>
-      <w:r>
-        <w:t xml:space="preserve"> parts</w:t>
+        <w:t>Unimplemented use-cases and not functioning parts</w:t>
       </w:r>
     </w:p>
     <w:p/>
@@ -3093,9 +2997,9 @@
       </w:pPr>
     </w:p>
     <w:sectPr>
-      <w:footerReference w:type="even" r:id="rId12"/>
-      <w:footerReference w:type="default" r:id="rId13"/>
-      <w:footerReference w:type="first" r:id="rId14"/>
+      <w:footerReference w:type="even" r:id="rId13"/>
+      <w:footerReference w:type="default" r:id="rId14"/>
+      <w:footerReference w:type="first" r:id="rId15"/>
       <w:pgSz w:w="12240" w:h="15840"/>
       <w:pgMar w:top="720" w:right="720" w:bottom="720" w:left="720" w:header="720" w:footer="719" w:gutter="0"/>
       <w:cols w:space="720"/>
@@ -3314,7 +3218,7 @@
     <mc:AlternateContent>
       <mc:Choice Requires="v">
         <w:pict>
-          <v:shapetype w14:anchorId="5C0D7DE9" id="_x0000_t75" coordsize="21600,21600" o:spt="75" o:preferrelative="t" path="m@4@5l@4@11@9@11@9@5xe" filled="f" stroked="f">
+          <v:shapetype w14:anchorId="2177C383" id="_x0000_t75" coordsize="21600,21600" o:spt="75" o:preferrelative="t" path="m@4@5l@4@11@9@11@9@5xe" filled="f" stroked="f">
             <v:stroke joinstyle="miter"/>
             <v:formulas>
               <v:f eqn="if lineDrawn pixelLineWidth 0"/>
@@ -3333,17 +3237,17 @@
             <v:path o:extrusionok="f" gradientshapeok="t" o:connecttype="rect"/>
             <o:lock v:ext="edit" aspectratio="t"/>
           </v:shapetype>
-          <v:shape id="Picture 1136779891" o:spid="_x0000_i1025" type="#_x0000_t75" style="width:14.4pt;height:14.4pt;visibility:visible;mso-wrap-style:square">
+          <v:shape id="Picture 498338285" o:spid="_x0000_i1025" type="#_x0000_t75" style="width:14.4pt;height:14.4pt;visibility:visible;mso-wrap-style:square">
             <v:imagedata r:id="rId1" o:title=""/>
           </v:shape>
         </w:pict>
       </mc:Choice>
       <mc:Fallback>
         <w:drawing>
-          <wp:inline distT="0" distB="0" distL="0" distR="0" wp14:anchorId="2B98E8C5" wp14:editId="24268F81">
+          <wp:inline distT="0" distB="0" distL="0" distR="0" wp14:anchorId="142F6F17" wp14:editId="7AC587BD">
             <wp:extent cx="182880" cy="182880"/>
             <wp:effectExtent l="0" t="0" r="0" b="0"/>
-            <wp:docPr id="1136779891" name="Picture 1136779891"/>
+            <wp:docPr id="498338285" name="Picture 498338285"/>
             <wp:cNvGraphicFramePr>
               <a:graphicFrameLocks xmlns:a="http://schemas.openxmlformats.org/drawingml/2006/main" noChangeAspect="1"/>
             </wp:cNvGraphicFramePr>
@@ -9066,10 +8970,6 @@
 </file>
 
 <file path=customXml/item1.xml><?xml version="1.0" encoding="utf-8"?>
-<b:Sources xmlns:b="http://schemas.openxmlformats.org/officeDocument/2006/bibliography" xmlns="http://schemas.openxmlformats.org/officeDocument/2006/bibliography" SelectedStyle="\APASixthEditionOfficeOnline.xsl" StyleName="APA" Version="6"/>
-</file>
-
-<file path=customXml/item2.xml><?xml version="1.0" encoding="utf-8"?>
 <p:properties xmlns:p="http://schemas.microsoft.com/office/2006/metadata/properties" xmlns:xsi="http://www.w3.org/2001/XMLSchema-instance" xmlns:pc="http://schemas.microsoft.com/office/infopath/2007/PartnerControls">
   <documentManagement>
     <TaxCatchAll xmlns="692651b8-6577-4651-a352-3b631599c082" xsi:nil="true"/>
@@ -9080,7 +8980,20 @@
 </p:properties>
 </file>
 
+<file path=customXml/item2.xml><?xml version="1.0" encoding="utf-8"?>
+<b:Sources xmlns:b="http://schemas.openxmlformats.org/officeDocument/2006/bibliography" xmlns="http://schemas.openxmlformats.org/officeDocument/2006/bibliography" SelectedStyle="\APASixthEditionOfficeOnline.xsl" StyleName="APA" Version="6"/>
+</file>
+
 <file path=customXml/item3.xml><?xml version="1.0" encoding="utf-8"?>
+<?mso-contentType ?>
+<FormTemplates xmlns="http://schemas.microsoft.com/sharepoint/v3/contenttype/forms">
+  <Display>DocumentLibraryForm</Display>
+  <Edit>DocumentLibraryForm</Edit>
+  <New>DocumentLibraryForm</New>
+</FormTemplates>
+</file>
+
+<file path=customXml/item4.xml><?xml version="1.0" encoding="utf-8"?>
 <ct:contentTypeSchema xmlns:ct="http://schemas.microsoft.com/office/2006/metadata/contentType" xmlns:ma="http://schemas.microsoft.com/office/2006/metadata/properties/metaAttributes" ct:_="" ma:_="" ma:contentTypeName="Document" ma:contentTypeID="0x01010085BEF43317B4F840AC0C37E0D977D82E" ma:contentTypeVersion="12" ma:contentTypeDescription="Create a new document." ma:contentTypeScope="" ma:versionID="a2338617cbfbb51b2c0d33e4cb8684b1">
   <xsd:schema xmlns:xsd="http://www.w3.org/2001/XMLSchema" xmlns:xs="http://www.w3.org/2001/XMLSchema" xmlns:p="http://schemas.microsoft.com/office/2006/metadata/properties" xmlns:ns2="ff4433bc-22a3-4dac-805f-c635aff40461" xmlns:ns3="692651b8-6577-4651-a352-3b631599c082" targetNamespace="http://schemas.microsoft.com/office/2006/metadata/properties" ma:root="true" ma:fieldsID="0f93a4889667a75834aa97db9b978e47" ns2:_="" ns3:_="">
     <xsd:import namespace="ff4433bc-22a3-4dac-805f-c635aff40461"/>
@@ -9281,24 +9194,7 @@
 </ct:contentTypeSchema>
 </file>
 
-<file path=customXml/item4.xml><?xml version="1.0" encoding="utf-8"?>
-<?mso-contentType ?>
-<FormTemplates xmlns="http://schemas.microsoft.com/sharepoint/v3/contenttype/forms">
-  <Display>DocumentLibraryForm</Display>
-  <Edit>DocumentLibraryForm</Edit>
-  <New>DocumentLibraryForm</New>
-</FormTemplates>
-</file>
-
 <file path=customXml/itemProps1.xml><?xml version="1.0" encoding="utf-8"?>
-<ds:datastoreItem xmlns:ds="http://schemas.openxmlformats.org/officeDocument/2006/customXml" ds:itemID="{EC954A2E-28E0-4668-92E6-EA1FC2D35EDB}">
-  <ds:schemaRefs>
-    <ds:schemaRef ds:uri="http://schemas.openxmlformats.org/officeDocument/2006/bibliography"/>
-  </ds:schemaRefs>
-</ds:datastoreItem>
-</file>
-
-<file path=customXml/itemProps2.xml><?xml version="1.0" encoding="utf-8"?>
 <ds:datastoreItem xmlns:ds="http://schemas.openxmlformats.org/officeDocument/2006/customXml" ds:itemID="{E9D8FE69-F782-45F1-BD7D-38E143528BC3}">
   <ds:schemaRefs>
     <ds:schemaRef ds:uri="http://schemas.microsoft.com/office/2006/metadata/properties"/>
@@ -9309,7 +9205,23 @@
 </ds:datastoreItem>
 </file>
 
+<file path=customXml/itemProps2.xml><?xml version="1.0" encoding="utf-8"?>
+<ds:datastoreItem xmlns:ds="http://schemas.openxmlformats.org/officeDocument/2006/customXml" ds:itemID="{EC954A2E-28E0-4668-92E6-EA1FC2D35EDB}">
+  <ds:schemaRefs>
+    <ds:schemaRef ds:uri="http://schemas.openxmlformats.org/officeDocument/2006/bibliography"/>
+  </ds:schemaRefs>
+</ds:datastoreItem>
+</file>
+
 <file path=customXml/itemProps3.xml><?xml version="1.0" encoding="utf-8"?>
+<ds:datastoreItem xmlns:ds="http://schemas.openxmlformats.org/officeDocument/2006/customXml" ds:itemID="{899977B6-4170-4EBB-8EC3-1772808F953C}">
+  <ds:schemaRefs>
+    <ds:schemaRef ds:uri="http://schemas.microsoft.com/sharepoint/v3/contenttype/forms"/>
+  </ds:schemaRefs>
+</ds:datastoreItem>
+</file>
+
+<file path=customXml/itemProps4.xml><?xml version="1.0" encoding="utf-8"?>
 <ds:datastoreItem xmlns:ds="http://schemas.openxmlformats.org/officeDocument/2006/customXml" ds:itemID="{336297D6-A3E4-40E3-8F58-11EE5F3018B5}">
   <ds:schemaRefs>
     <ds:schemaRef ds:uri="http://schemas.microsoft.com/office/2006/metadata/contentType"/>
@@ -9326,12 +9238,4 @@
     <ds:schemaRef ds:uri="http://schemas.microsoft.com/internal/obd"/>
   </ds:schemaRefs>
 </ds:datastoreItem>
-</file>
-
-<file path=customXml/itemProps4.xml><?xml version="1.0" encoding="utf-8"?>
-<ds:datastoreItem xmlns:ds="http://schemas.openxmlformats.org/officeDocument/2006/customXml" ds:itemID="{899977B6-4170-4EBB-8EC3-1772808F953C}">
-  <ds:schemaRefs>
-    <ds:schemaRef ds:uri="http://schemas.microsoft.com/sharepoint/v3/contenttype/forms"/>
-  </ds:schemaRefs>
-</ds:datastoreItem>
 </file>
</xml_diff>

<commit_message>
added class diagram to word
</commit_message>
<xml_diff>
--- a/CMPS350_Project Phase 1_Report.docx
+++ b/CMPS350_Project Phase 1_Report.docx
@@ -428,7 +428,31 @@
                 <w:sz w:val="28"/>
                 <w:szCs w:val="28"/>
               </w:rPr>
-              <w:t xml:space="preserve">Give a public link to you code </w:t>
+              <w:t xml:space="preserve">Give a public link to </w:t>
+            </w:r>
+            <w:proofErr w:type="gramStart"/>
+            <w:r>
+              <w:rPr>
+                <w:sz w:val="28"/>
+                <w:szCs w:val="28"/>
+              </w:rPr>
+              <w:t>you</w:t>
+            </w:r>
+            <w:proofErr w:type="gramEnd"/>
+            <w:r>
+              <w:rPr>
+                <w:sz w:val="28"/>
+                <w:szCs w:val="28"/>
+              </w:rPr>
+              <w:t xml:space="preserve"> </w:t>
+            </w:r>
+            <w:proofErr w:type="gramStart"/>
+            <w:r>
+              <w:rPr>
+                <w:sz w:val="28"/>
+                <w:szCs w:val="28"/>
+              </w:rPr>
+              <w:t xml:space="preserve">code </w:t>
             </w:r>
             <w:r>
               <w:rPr>
@@ -436,7 +460,16 @@
                 <w:sz w:val="28"/>
                 <w:szCs w:val="28"/>
               </w:rPr>
-              <w:t xml:space="preserve">: </w:t>
+              <w:t>:</w:t>
+            </w:r>
+            <w:proofErr w:type="gramEnd"/>
+            <w:r>
+              <w:rPr>
+                <w:color w:val="FF0000"/>
+                <w:sz w:val="28"/>
+                <w:szCs w:val="28"/>
+              </w:rPr>
+              <w:t xml:space="preserve"> </w:t>
             </w:r>
           </w:p>
           <w:p>
@@ -495,6 +528,7 @@
           <w:szCs w:val="44"/>
         </w:rPr>
       </w:pPr>
+      <w:proofErr w:type="gramStart"/>
       <w:r>
         <w:rPr>
           <w:b/>
@@ -515,6 +549,7 @@
         </w:rPr>
         <w:t>:</w:t>
       </w:r>
+      <w:proofErr w:type="gramEnd"/>
     </w:p>
     <w:p>
       <w:pPr>
@@ -578,6 +613,7 @@
         </w:rPr>
         <w:t xml:space="preserve"> or </w:t>
       </w:r>
+      <w:proofErr w:type="gramStart"/>
       <w:r>
         <w:rPr>
           <w:b/>
@@ -587,7 +623,19 @@
           <w:szCs w:val="21"/>
           <w:highlight w:val="yellow"/>
         </w:rPr>
-        <w:t>Not done</w:t>
+        <w:t>Not</w:t>
+      </w:r>
+      <w:proofErr w:type="gramEnd"/>
+      <w:r>
+        <w:rPr>
+          <w:b/>
+          <w:i/>
+          <w:iCs/>
+          <w:sz w:val="21"/>
+          <w:szCs w:val="21"/>
+          <w:highlight w:val="yellow"/>
+        </w:rPr>
+        <w:t xml:space="preserve"> done</w:t>
       </w:r>
       <w:r>
         <w:rPr>
@@ -1315,6 +1363,7 @@
                 <w:szCs w:val="20"/>
               </w:rPr>
             </w:pPr>
+            <w:proofErr w:type="gramStart"/>
             <w:r>
               <w:rPr>
                 <w:rFonts w:ascii="Times New Roman" w:hAnsi="Times New Roman" w:cs="Times New Roman"/>
@@ -1322,7 +1371,17 @@
                 <w:sz w:val="20"/>
                 <w:szCs w:val="20"/>
               </w:rPr>
-              <w:t xml:space="preserve">Team work quality. Contributions of team members </w:t>
+              <w:t>Team work</w:t>
+            </w:r>
+            <w:proofErr w:type="gramEnd"/>
+            <w:r>
+              <w:rPr>
+                <w:rFonts w:ascii="Times New Roman" w:hAnsi="Times New Roman" w:cs="Times New Roman"/>
+                <w:color w:val="000000" w:themeColor="text1"/>
+                <w:sz w:val="20"/>
+                <w:szCs w:val="20"/>
+              </w:rPr>
+              <w:t xml:space="preserve"> quality. Contributions of team members </w:t>
             </w:r>
             <w:r>
               <w:rPr>
@@ -1461,7 +1520,27 @@
                 <w:sz w:val="20"/>
                 <w:szCs w:val="20"/>
               </w:rPr>
-              <w:t xml:space="preserve">Project report – description of the implemented app, what is implemented, what is missed .. </w:t>
+              <w:t>Project report – description of the implemented app, what is implemented, what is missed</w:t>
+            </w:r>
+            <w:proofErr w:type="gramStart"/>
+            <w:r>
+              <w:rPr>
+                <w:rFonts w:ascii="Times New Roman" w:hAnsi="Times New Roman" w:cs="Times New Roman"/>
+                <w:color w:val="000000" w:themeColor="text1"/>
+                <w:sz w:val="20"/>
+                <w:szCs w:val="20"/>
+              </w:rPr>
+              <w:t xml:space="preserve"> ..</w:t>
+            </w:r>
+            <w:proofErr w:type="gramEnd"/>
+            <w:r>
+              <w:rPr>
+                <w:rFonts w:ascii="Times New Roman" w:hAnsi="Times New Roman" w:cs="Times New Roman"/>
+                <w:color w:val="000000" w:themeColor="text1"/>
+                <w:sz w:val="20"/>
+                <w:szCs w:val="20"/>
+              </w:rPr>
+              <w:t xml:space="preserve"> </w:t>
             </w:r>
           </w:p>
         </w:tc>
@@ -1988,7 +2067,21 @@
         <w:rPr>
           <w:rFonts w:ascii="Times New Roman" w:hAnsi="Times New Roman" w:cs="Times New Roman"/>
         </w:rPr>
-        <w:t xml:space="preserve">- The functionality is working: you get 70% of the assigned grade. </w:t>
+        <w:t xml:space="preserve">- The functionality is </w:t>
+      </w:r>
+      <w:proofErr w:type="gramStart"/>
+      <w:r>
+        <w:rPr>
+          <w:rFonts w:ascii="Times New Roman" w:hAnsi="Times New Roman" w:cs="Times New Roman"/>
+        </w:rPr>
+        <w:t>working:</w:t>
+      </w:r>
+      <w:proofErr w:type="gramEnd"/>
+      <w:r>
+        <w:rPr>
+          <w:rFonts w:ascii="Times New Roman" w:hAnsi="Times New Roman" w:cs="Times New Roman"/>
+        </w:rPr>
+        <w:t xml:space="preserve"> you get 70% of the assigned grade. </w:t>
       </w:r>
     </w:p>
     <w:p>
@@ -2005,7 +2098,35 @@
         <w:rPr>
           <w:rFonts w:ascii="Times New Roman" w:hAnsi="Times New Roman" w:cs="Times New Roman"/>
         </w:rPr>
-        <w:t xml:space="preserve">- The functionality is not working: you lose 40% of assigned grade. </w:t>
+        <w:t xml:space="preserve">- The functionality is not </w:t>
+      </w:r>
+      <w:proofErr w:type="gramStart"/>
+      <w:r>
+        <w:rPr>
+          <w:rFonts w:ascii="Times New Roman" w:hAnsi="Times New Roman" w:cs="Times New Roman"/>
+        </w:rPr>
+        <w:t>working:</w:t>
+      </w:r>
+      <w:proofErr w:type="gramEnd"/>
+      <w:r>
+        <w:rPr>
+          <w:rFonts w:ascii="Times New Roman" w:hAnsi="Times New Roman" w:cs="Times New Roman"/>
+        </w:rPr>
+        <w:t xml:space="preserve"> you lose 40% of </w:t>
+      </w:r>
+      <w:proofErr w:type="gramStart"/>
+      <w:r>
+        <w:rPr>
+          <w:rFonts w:ascii="Times New Roman" w:hAnsi="Times New Roman" w:cs="Times New Roman"/>
+        </w:rPr>
+        <w:t>assigned</w:t>
+      </w:r>
+      <w:proofErr w:type="gramEnd"/>
+      <w:r>
+        <w:rPr>
+          <w:rFonts w:ascii="Times New Roman" w:hAnsi="Times New Roman" w:cs="Times New Roman"/>
+        </w:rPr>
+        <w:t xml:space="preserve"> grade. </w:t>
       </w:r>
     </w:p>
     <w:p>
@@ -2487,8 +2608,18 @@
           <w:b/>
           <w:bCs/>
         </w:rPr>
-        <w:t>[100-85]. You should work hard to and demonstrate the merits of your application to earn those grades.+</w:t>
-      </w:r>
+        <w:t xml:space="preserve">[100-85]. You should work hard to and demonstrate the merits of your application to earn those </w:t>
+      </w:r>
+      <w:proofErr w:type="gramStart"/>
+      <w:r>
+        <w:rPr>
+          <w:rFonts w:ascii="Times New Roman" w:hAnsi="Times New Roman" w:cs="Times New Roman"/>
+          <w:b/>
+          <w:bCs/>
+        </w:rPr>
+        <w:t>grades.+</w:t>
+      </w:r>
+      <w:proofErr w:type="gramEnd"/>
     </w:p>
     <w:p>
       <w:pPr>
@@ -2676,6 +2807,69 @@
     </w:p>
     <w:p>
       <w:pPr>
+        <w:jc w:val="center"/>
+      </w:pPr>
+    </w:p>
+    <w:p>
+      <w:pPr>
+        <w:jc w:val="center"/>
+      </w:pPr>
+      <w:r>
+        <w:rPr>
+          <w:noProof/>
+        </w:rPr>
+        <w:drawing>
+          <wp:inline distT="0" distB="0" distL="0" distR="0" wp14:anchorId="66A307E0" wp14:editId="2A3FFE3D">
+            <wp:extent cx="6848475" cy="2438400"/>
+            <wp:effectExtent l="0" t="0" r="9525" b="0"/>
+            <wp:docPr id="165711316" name="Picture 1"/>
+            <wp:cNvGraphicFramePr>
+              <a:graphicFrameLocks xmlns:a="http://schemas.openxmlformats.org/drawingml/2006/main" noChangeAspect="1"/>
+            </wp:cNvGraphicFramePr>
+            <a:graphic xmlns:a="http://schemas.openxmlformats.org/drawingml/2006/main">
+              <a:graphicData uri="http://schemas.openxmlformats.org/drawingml/2006/picture">
+                <pic:pic xmlns:pic="http://schemas.openxmlformats.org/drawingml/2006/picture">
+                  <pic:nvPicPr>
+                    <pic:cNvPr id="0" name="Picture 1"/>
+                    <pic:cNvPicPr>
+                      <a:picLocks noChangeAspect="1" noChangeArrowheads="1"/>
+                    </pic:cNvPicPr>
+                  </pic:nvPicPr>
+                  <pic:blipFill>
+                    <a:blip r:embed="rId13">
+                      <a:extLst>
+                        <a:ext uri="{28A0092B-C50C-407E-A947-70E740481C1C}">
+                          <a14:useLocalDpi xmlns:a14="http://schemas.microsoft.com/office/drawing/2010/main" val="0"/>
+                        </a:ext>
+                      </a:extLst>
+                    </a:blip>
+                    <a:srcRect/>
+                    <a:stretch>
+                      <a:fillRect/>
+                    </a:stretch>
+                  </pic:blipFill>
+                  <pic:spPr bwMode="auto">
+                    <a:xfrm>
+                      <a:off x="0" y="0"/>
+                      <a:ext cx="6848475" cy="2438400"/>
+                    </a:xfrm>
+                    <a:prstGeom prst="rect">
+                      <a:avLst/>
+                    </a:prstGeom>
+                    <a:noFill/>
+                    <a:ln>
+                      <a:noFill/>
+                    </a:ln>
+                  </pic:spPr>
+                </pic:pic>
+              </a:graphicData>
+            </a:graphic>
+          </wp:inline>
+        </w:drawing>
+      </w:r>
+    </w:p>
+    <w:p>
+      <w:pPr>
         <w:pStyle w:val="Heading1"/>
         <w:numPr>
           <w:ilvl w:val="1"/>
@@ -2684,7 +2878,6 @@
         <w:spacing w:before="240" w:after="120"/>
       </w:pPr>
       <w:r>
-        <w:lastRenderedPageBreak/>
         <w:t xml:space="preserve">Web API class </w:t>
       </w:r>
     </w:p>
@@ -2735,7 +2928,15 @@
         <w:spacing w:before="240" w:after="120"/>
       </w:pPr>
       <w:r>
-        <w:t>Unimplemented use-cases and not functioning parts</w:t>
+        <w:t xml:space="preserve">Unimplemented use-cases and </w:t>
+      </w:r>
+      <w:proofErr w:type="gramStart"/>
+      <w:r>
+        <w:t>not functioning</w:t>
+      </w:r>
+      <w:proofErr w:type="gramEnd"/>
+      <w:r>
+        <w:t xml:space="preserve"> parts</w:t>
       </w:r>
     </w:p>
     <w:p/>
@@ -2750,6 +2951,7 @@
         <w:ind w:left="357" w:hanging="357"/>
       </w:pPr>
       <w:r>
+        <w:lastRenderedPageBreak/>
         <w:t>Testing</w:t>
       </w:r>
     </w:p>
@@ -2997,9 +3199,9 @@
       </w:pPr>
     </w:p>
     <w:sectPr>
-      <w:footerReference w:type="even" r:id="rId13"/>
-      <w:footerReference w:type="default" r:id="rId14"/>
-      <w:footerReference w:type="first" r:id="rId15"/>
+      <w:footerReference w:type="even" r:id="rId14"/>
+      <w:footerReference w:type="default" r:id="rId15"/>
+      <w:footerReference w:type="first" r:id="rId16"/>
       <w:pgSz w:w="12240" w:h="15840"/>
       <w:pgMar w:top="720" w:right="720" w:bottom="720" w:left="720" w:header="720" w:footer="719" w:gutter="0"/>
       <w:cols w:space="720"/>
@@ -3218,7 +3420,7 @@
     <mc:AlternateContent>
       <mc:Choice Requires="v">
         <w:pict>
-          <v:shapetype w14:anchorId="2177C383" id="_x0000_t75" coordsize="21600,21600" o:spt="75" o:preferrelative="t" path="m@4@5l@4@11@9@11@9@5xe" filled="f" stroked="f">
+          <v:shapetype w14:anchorId="6470D997" id="_x0000_t75" coordsize="21600,21600" o:spt="75" o:preferrelative="t" path="m@4@5l@4@11@9@11@9@5xe" filled="f" stroked="f">
             <v:stroke joinstyle="miter"/>
             <v:formulas>
               <v:f eqn="if lineDrawn pixelLineWidth 0"/>
@@ -3237,17 +3439,17 @@
             <v:path o:extrusionok="f" gradientshapeok="t" o:connecttype="rect"/>
             <o:lock v:ext="edit" aspectratio="t"/>
           </v:shapetype>
-          <v:shape id="Picture 498338285" o:spid="_x0000_i1025" type="#_x0000_t75" style="width:14.4pt;height:14.4pt;visibility:visible;mso-wrap-style:square">
+          <v:shape id="Picture 641427268" o:spid="_x0000_i1025" type="#_x0000_t75" style="width:14.4pt;height:14.4pt;visibility:visible;mso-wrap-style:square">
             <v:imagedata r:id="rId1" o:title=""/>
           </v:shape>
         </w:pict>
       </mc:Choice>
       <mc:Fallback>
         <w:drawing>
-          <wp:inline distT="0" distB="0" distL="0" distR="0" wp14:anchorId="142F6F17" wp14:editId="7AC587BD">
+          <wp:inline distT="0" distB="0" distL="0" distR="0" wp14:anchorId="53DB49E7" wp14:editId="1EAEF68A">
             <wp:extent cx="182880" cy="182880"/>
             <wp:effectExtent l="0" t="0" r="0" b="0"/>
-            <wp:docPr id="498338285" name="Picture 498338285"/>
+            <wp:docPr id="641427268" name="Picture 641427268"/>
             <wp:cNvGraphicFramePr>
               <a:graphicFrameLocks xmlns:a="http://schemas.openxmlformats.org/drawingml/2006/main" noChangeAspect="1"/>
             </wp:cNvGraphicFramePr>

</xml_diff>

<commit_message>
Update CMPS350_Project Phase 1_Report.docx
</commit_message>
<xml_diff>
--- a/CMPS350_Project Phase 1_Report.docx
+++ b/CMPS350_Project Phase 1_Report.docx
@@ -428,31 +428,7 @@
                 <w:sz w:val="28"/>
                 <w:szCs w:val="28"/>
               </w:rPr>
-              <w:t xml:space="preserve">Give a public link to </w:t>
-            </w:r>
-            <w:proofErr w:type="gramStart"/>
-            <w:r>
-              <w:rPr>
-                <w:sz w:val="28"/>
-                <w:szCs w:val="28"/>
-              </w:rPr>
-              <w:t>you</w:t>
-            </w:r>
-            <w:proofErr w:type="gramEnd"/>
-            <w:r>
-              <w:rPr>
-                <w:sz w:val="28"/>
-                <w:szCs w:val="28"/>
-              </w:rPr>
-              <w:t xml:space="preserve"> </w:t>
-            </w:r>
-            <w:proofErr w:type="gramStart"/>
-            <w:r>
-              <w:rPr>
-                <w:sz w:val="28"/>
-                <w:szCs w:val="28"/>
-              </w:rPr>
-              <w:t xml:space="preserve">code </w:t>
+              <w:t xml:space="preserve">Give a public link to you code </w:t>
             </w:r>
             <w:r>
               <w:rPr>
@@ -460,16 +436,7 @@
                 <w:sz w:val="28"/>
                 <w:szCs w:val="28"/>
               </w:rPr>
-              <w:t>:</w:t>
-            </w:r>
-            <w:proofErr w:type="gramEnd"/>
-            <w:r>
-              <w:rPr>
-                <w:color w:val="FF0000"/>
-                <w:sz w:val="28"/>
-                <w:szCs w:val="28"/>
-              </w:rPr>
-              <w:t xml:space="preserve"> </w:t>
+              <w:t xml:space="preserve">: </w:t>
             </w:r>
           </w:p>
           <w:p>
@@ -528,7 +495,6 @@
           <w:szCs w:val="44"/>
         </w:rPr>
       </w:pPr>
-      <w:proofErr w:type="gramStart"/>
       <w:r>
         <w:rPr>
           <w:b/>
@@ -549,7 +515,6 @@
         </w:rPr>
         <w:t>:</w:t>
       </w:r>
-      <w:proofErr w:type="gramEnd"/>
     </w:p>
     <w:p>
       <w:pPr>
@@ -613,7 +578,6 @@
         </w:rPr>
         <w:t xml:space="preserve"> or </w:t>
       </w:r>
-      <w:proofErr w:type="gramStart"/>
       <w:r>
         <w:rPr>
           <w:b/>
@@ -623,19 +587,7 @@
           <w:szCs w:val="21"/>
           <w:highlight w:val="yellow"/>
         </w:rPr>
-        <w:t>Not</w:t>
-      </w:r>
-      <w:proofErr w:type="gramEnd"/>
-      <w:r>
-        <w:rPr>
-          <w:b/>
-          <w:i/>
-          <w:iCs/>
-          <w:sz w:val="21"/>
-          <w:szCs w:val="21"/>
-          <w:highlight w:val="yellow"/>
-        </w:rPr>
-        <w:t xml:space="preserve"> done</w:t>
+        <w:t>Not done</w:t>
       </w:r>
       <w:r>
         <w:rPr>
@@ -1363,7 +1315,6 @@
                 <w:szCs w:val="20"/>
               </w:rPr>
             </w:pPr>
-            <w:proofErr w:type="gramStart"/>
             <w:r>
               <w:rPr>
                 <w:rFonts w:ascii="Times New Roman" w:hAnsi="Times New Roman" w:cs="Times New Roman"/>
@@ -1371,17 +1322,7 @@
                 <w:sz w:val="20"/>
                 <w:szCs w:val="20"/>
               </w:rPr>
-              <w:t>Team work</w:t>
-            </w:r>
-            <w:proofErr w:type="gramEnd"/>
-            <w:r>
-              <w:rPr>
-                <w:rFonts w:ascii="Times New Roman" w:hAnsi="Times New Roman" w:cs="Times New Roman"/>
-                <w:color w:val="000000" w:themeColor="text1"/>
-                <w:sz w:val="20"/>
-                <w:szCs w:val="20"/>
-              </w:rPr>
-              <w:t xml:space="preserve"> quality. Contributions of team members </w:t>
+              <w:t xml:space="preserve">Team work quality. Contributions of team members </w:t>
             </w:r>
             <w:r>
               <w:rPr>
@@ -1520,27 +1461,7 @@
                 <w:sz w:val="20"/>
                 <w:szCs w:val="20"/>
               </w:rPr>
-              <w:t>Project report – description of the implemented app, what is implemented, what is missed</w:t>
-            </w:r>
-            <w:proofErr w:type="gramStart"/>
-            <w:r>
-              <w:rPr>
-                <w:rFonts w:ascii="Times New Roman" w:hAnsi="Times New Roman" w:cs="Times New Roman"/>
-                <w:color w:val="000000" w:themeColor="text1"/>
-                <w:sz w:val="20"/>
-                <w:szCs w:val="20"/>
-              </w:rPr>
-              <w:t xml:space="preserve"> ..</w:t>
-            </w:r>
-            <w:proofErr w:type="gramEnd"/>
-            <w:r>
-              <w:rPr>
-                <w:rFonts w:ascii="Times New Roman" w:hAnsi="Times New Roman" w:cs="Times New Roman"/>
-                <w:color w:val="000000" w:themeColor="text1"/>
-                <w:sz w:val="20"/>
-                <w:szCs w:val="20"/>
-              </w:rPr>
-              <w:t xml:space="preserve"> </w:t>
+              <w:t xml:space="preserve">Project report – description of the implemented app, what is implemented, what is missed .. </w:t>
             </w:r>
           </w:p>
         </w:tc>
@@ -2067,21 +1988,7 @@
         <w:rPr>
           <w:rFonts w:ascii="Times New Roman" w:hAnsi="Times New Roman" w:cs="Times New Roman"/>
         </w:rPr>
-        <w:t xml:space="preserve">- The functionality is </w:t>
-      </w:r>
-      <w:proofErr w:type="gramStart"/>
-      <w:r>
-        <w:rPr>
-          <w:rFonts w:ascii="Times New Roman" w:hAnsi="Times New Roman" w:cs="Times New Roman"/>
-        </w:rPr>
-        <w:t>working:</w:t>
-      </w:r>
-      <w:proofErr w:type="gramEnd"/>
-      <w:r>
-        <w:rPr>
-          <w:rFonts w:ascii="Times New Roman" w:hAnsi="Times New Roman" w:cs="Times New Roman"/>
-        </w:rPr>
-        <w:t xml:space="preserve"> you get 70% of the assigned grade. </w:t>
+        <w:t xml:space="preserve">- The functionality is working: you get 70% of the assigned grade. </w:t>
       </w:r>
     </w:p>
     <w:p>
@@ -2098,35 +2005,7 @@
         <w:rPr>
           <w:rFonts w:ascii="Times New Roman" w:hAnsi="Times New Roman" w:cs="Times New Roman"/>
         </w:rPr>
-        <w:t xml:space="preserve">- The functionality is not </w:t>
-      </w:r>
-      <w:proofErr w:type="gramStart"/>
-      <w:r>
-        <w:rPr>
-          <w:rFonts w:ascii="Times New Roman" w:hAnsi="Times New Roman" w:cs="Times New Roman"/>
-        </w:rPr>
-        <w:t>working:</w:t>
-      </w:r>
-      <w:proofErr w:type="gramEnd"/>
-      <w:r>
-        <w:rPr>
-          <w:rFonts w:ascii="Times New Roman" w:hAnsi="Times New Roman" w:cs="Times New Roman"/>
-        </w:rPr>
-        <w:t xml:space="preserve"> you lose 40% of </w:t>
-      </w:r>
-      <w:proofErr w:type="gramStart"/>
-      <w:r>
-        <w:rPr>
-          <w:rFonts w:ascii="Times New Roman" w:hAnsi="Times New Roman" w:cs="Times New Roman"/>
-        </w:rPr>
-        <w:t>assigned</w:t>
-      </w:r>
-      <w:proofErr w:type="gramEnd"/>
-      <w:r>
-        <w:rPr>
-          <w:rFonts w:ascii="Times New Roman" w:hAnsi="Times New Roman" w:cs="Times New Roman"/>
-        </w:rPr>
-        <w:t xml:space="preserve"> grade. </w:t>
+        <w:t xml:space="preserve">- The functionality is not working: you lose 40% of assigned grade. </w:t>
       </w:r>
     </w:p>
     <w:p>
@@ -2608,18 +2487,8 @@
           <w:b/>
           <w:bCs/>
         </w:rPr>
-        <w:t xml:space="preserve">[100-85]. You should work hard to and demonstrate the merits of your application to earn those </w:t>
+        <w:t>[100-85]. You should work hard to and demonstrate the merits of your application to earn those grades.+</w:t>
       </w:r>
-      <w:proofErr w:type="gramStart"/>
-      <w:r>
-        <w:rPr>
-          <w:rFonts w:ascii="Times New Roman" w:hAnsi="Times New Roman" w:cs="Times New Roman"/>
-          <w:b/>
-          <w:bCs/>
-        </w:rPr>
-        <w:t>grades.+</w:t>
-      </w:r>
-      <w:proofErr w:type="gramEnd"/>
     </w:p>
     <w:p>
       <w:pPr>
@@ -2738,8 +2607,35 @@
     <w:p>
       <w:pPr>
         <w:ind w:left="1450"/>
+        <w:rPr>
+          <w:rtl/>
+        </w:rPr>
+      </w:pPr>
+    </w:p>
+    <w:p>
+      <w:pPr>
+        <w:ind w:left="1450"/>
+        <w:rPr>
+          <w:rtl/>
+        </w:rPr>
+      </w:pPr>
+    </w:p>
+    <w:p>
+      <w:pPr>
+        <w:ind w:left="1450"/>
+        <w:rPr>
+          <w:rtl/>
+        </w:rPr>
+      </w:pPr>
+    </w:p>
+    <w:p>
+      <w:pPr>
+        <w:ind w:left="1450"/>
       </w:pPr>
       <w:r>
+        <w:rPr>
+          <w:noProof/>
+        </w:rPr>
         <w:drawing>
           <wp:inline distT="0" distB="0" distL="0" distR="0" wp14:anchorId="14CACCD3" wp14:editId="4CE8E846">
             <wp:extent cx="6277851" cy="6058746"/>
@@ -2787,6 +2683,7 @@
         <w:spacing w:before="240" w:after="120"/>
       </w:pPr>
       <w:r>
+        <w:lastRenderedPageBreak/>
         <w:t>Entities</w:t>
       </w:r>
       <w:r>
@@ -2883,11 +2780,10 @@
     </w:p>
     <w:p>
       <w:pPr>
-        <w:ind w:left="0" w:firstLine="0"/>
-        <w:jc w:val="center"/>
+        <w:ind w:firstLine="710"/>
       </w:pPr>
       <w:r>
-        <w:t>List all the methods (functions) to query your data entities</w:t>
+        <w:t>Fetching from a JSON file and storing all the data to a Local Storage</w:t>
       </w:r>
     </w:p>
     <w:p>
@@ -2926,6 +2822,14 @@
     </w:p>
     <w:p>
       <w:pPr>
+        <w:ind w:left="730"/>
+      </w:pPr>
+      <w:r>
+        <w:t>We have implemented every use case and every one of them works perfectly</w:t>
+      </w:r>
+    </w:p>
+    <w:p>
+      <w:pPr>
         <w:pStyle w:val="Heading1"/>
         <w:numPr>
           <w:ilvl w:val="1"/>
@@ -2934,15 +2838,15 @@
         <w:spacing w:before="240" w:after="120"/>
       </w:pPr>
       <w:r>
-        <w:t xml:space="preserve">Unimplemented use-cases and </w:t>
+        <w:t>Unimplemented use-cases and not functioning parts</w:t>
       </w:r>
-      <w:proofErr w:type="gramStart"/>
+    </w:p>
+    <w:p>
+      <w:pPr>
+        <w:ind w:left="730"/>
+      </w:pPr>
       <w:r>
-        <w:t>not functioning</w:t>
-      </w:r>
-      <w:proofErr w:type="gramEnd"/>
-      <w:r>
-        <w:t xml:space="preserve"> parts</w:t>
+        <w:t>None of the use cases are non-functional</w:t>
       </w:r>
     </w:p>
     <w:p/>
@@ -2957,6 +2861,7 @@
         <w:ind w:left="357" w:hanging="357"/>
       </w:pPr>
       <w:r>
+        <w:lastRenderedPageBreak/>
         <w:t>Testing</w:t>
       </w:r>
     </w:p>
@@ -2971,6 +2876,61 @@
       </w:pPr>
       <w:r>
         <w:t>Use case 1</w:t>
+      </w:r>
+    </w:p>
+    <w:p>
+      <w:r>
+        <w:rPr>
+          <w:noProof/>
+        </w:rPr>
+        <w:drawing>
+          <wp:inline distT="0" distB="0" distL="0" distR="0" wp14:anchorId="37009796" wp14:editId="57E97A3A">
+            <wp:extent cx="6858000" cy="3275330"/>
+            <wp:effectExtent l="0" t="0" r="0" b="1270"/>
+            <wp:docPr id="610911868" name="Picture 1"/>
+            <wp:cNvGraphicFramePr>
+              <a:graphicFrameLocks xmlns:a="http://schemas.openxmlformats.org/drawingml/2006/main" noChangeAspect="1"/>
+            </wp:cNvGraphicFramePr>
+            <a:graphic xmlns:a="http://schemas.openxmlformats.org/drawingml/2006/main">
+              <a:graphicData uri="http://schemas.openxmlformats.org/drawingml/2006/picture">
+                <pic:pic xmlns:pic="http://schemas.openxmlformats.org/drawingml/2006/picture">
+                  <pic:nvPicPr>
+                    <pic:cNvPr id="0" name="Picture 1"/>
+                    <pic:cNvPicPr>
+                      <a:picLocks noChangeAspect="1" noChangeArrowheads="1"/>
+                    </pic:cNvPicPr>
+                  </pic:nvPicPr>
+                  <pic:blipFill>
+                    <a:blip r:embed="rId14">
+                      <a:extLst>
+                        <a:ext uri="{28A0092B-C50C-407E-A947-70E740481C1C}">
+                          <a14:useLocalDpi xmlns:a14="http://schemas.microsoft.com/office/drawing/2010/main" val="0"/>
+                        </a:ext>
+                      </a:extLst>
+                    </a:blip>
+                    <a:srcRect/>
+                    <a:stretch>
+                      <a:fillRect/>
+                    </a:stretch>
+                  </pic:blipFill>
+                  <pic:spPr bwMode="auto">
+                    <a:xfrm>
+                      <a:off x="0" y="0"/>
+                      <a:ext cx="6858000" cy="3275330"/>
+                    </a:xfrm>
+                    <a:prstGeom prst="rect">
+                      <a:avLst/>
+                    </a:prstGeom>
+                    <a:noFill/>
+                    <a:ln>
+                      <a:noFill/>
+                    </a:ln>
+                  </pic:spPr>
+                </pic:pic>
+              </a:graphicData>
+            </a:graphic>
+          </wp:inline>
+        </w:drawing>
       </w:r>
     </w:p>
     <w:p>
@@ -3204,9 +3164,9 @@
       </w:pPr>
     </w:p>
     <w:sectPr>
-      <w:footerReference w:type="even" r:id="rId14"/>
-      <w:footerReference w:type="default" r:id="rId15"/>
-      <w:footerReference w:type="first" r:id="rId16"/>
+      <w:footerReference w:type="even" r:id="rId15"/>
+      <w:footerReference w:type="default" r:id="rId16"/>
+      <w:footerReference w:type="first" r:id="rId17"/>
       <w:pgSz w:w="12240" w:h="15840"/>
       <w:pgMar w:top="720" w:right="720" w:bottom="720" w:left="720" w:header="720" w:footer="719" w:gutter="0"/>
       <w:cols w:space="720"/>
@@ -3425,7 +3385,7 @@
     <mc:AlternateContent>
       <mc:Choice Requires="v">
         <w:pict>
-          <v:shapetype w14:anchorId="734B5515" id="_x0000_t75" coordsize="21600,21600" o:spt="75" o:preferrelative="t" path="m@4@5l@4@11@9@11@9@5xe" filled="f" stroked="f">
+          <v:shapetype w14:anchorId="42BF53F8" id="_x0000_t75" coordsize="21600,21600" o:spt="75" o:preferrelative="t" path="m@4@5l@4@11@9@11@9@5xe" filled="f" stroked="f">
             <v:stroke joinstyle="miter"/>
             <v:formulas>
               <v:f eqn="if lineDrawn pixelLineWidth 0"/>
@@ -3444,17 +3404,17 @@
             <v:path o:extrusionok="f" gradientshapeok="t" o:connecttype="rect"/>
             <o:lock v:ext="edit" aspectratio="t"/>
           </v:shapetype>
-          <v:shape id="Picture 1670298408" o:spid="_x0000_i1025" type="#_x0000_t75" style="width:14.4pt;height:14.4pt;visibility:visible;mso-wrap-style:square">
+          <v:shape id="Picture 1632096334" o:spid="_x0000_i1025" type="#_x0000_t75" style="width:14.4pt;height:14.4pt;visibility:visible;mso-wrap-style:square">
             <v:imagedata r:id="rId1" o:title=""/>
           </v:shape>
         </w:pict>
       </mc:Choice>
       <mc:Fallback>
         <w:drawing>
-          <wp:inline distT="0" distB="0" distL="0" distR="0" wp14:anchorId="0F8101E5" wp14:editId="63326975">
+          <wp:inline distT="0" distB="0" distL="0" distR="0" wp14:anchorId="29E10C70" wp14:editId="39A6F935">
             <wp:extent cx="182880" cy="182880"/>
             <wp:effectExtent l="0" t="0" r="0" b="0"/>
-            <wp:docPr id="1670298408" name="Picture 1670298408"/>
+            <wp:docPr id="1632096334" name="Picture 1632096334"/>
             <wp:cNvGraphicFramePr>
               <a:graphicFrameLocks xmlns:a="http://schemas.openxmlformats.org/drawingml/2006/main" noChangeAspect="1"/>
             </wp:cNvGraphicFramePr>
@@ -9177,6 +9137,19 @@
 </file>
 
 <file path=customXml/item1.xml><?xml version="1.0" encoding="utf-8"?>
+<?mso-contentType ?>
+<FormTemplates xmlns="http://schemas.microsoft.com/sharepoint/v3/contenttype/forms">
+  <Display>DocumentLibraryForm</Display>
+  <Edit>DocumentLibraryForm</Edit>
+  <New>DocumentLibraryForm</New>
+</FormTemplates>
+</file>
+
+<file path=customXml/item2.xml><?xml version="1.0" encoding="utf-8"?>
+<b:Sources xmlns:b="http://schemas.openxmlformats.org/officeDocument/2006/bibliography" xmlns="http://schemas.openxmlformats.org/officeDocument/2006/bibliography" SelectedStyle="\APASixthEditionOfficeOnline.xsl" StyleName="APA" Version="6"/>
+</file>
+
+<file path=customXml/item3.xml><?xml version="1.0" encoding="utf-8"?>
 <p:properties xmlns:p="http://schemas.microsoft.com/office/2006/metadata/properties" xmlns:xsi="http://www.w3.org/2001/XMLSchema-instance" xmlns:pc="http://schemas.microsoft.com/office/infopath/2007/PartnerControls">
   <documentManagement>
     <TaxCatchAll xmlns="692651b8-6577-4651-a352-3b631599c082" xsi:nil="true"/>
@@ -9185,19 +9158,6 @@
     </lcf76f155ced4ddcb4097134ff3c332f>
   </documentManagement>
 </p:properties>
-</file>
-
-<file path=customXml/item2.xml><?xml version="1.0" encoding="utf-8"?>
-<b:Sources xmlns:b="http://schemas.openxmlformats.org/officeDocument/2006/bibliography" xmlns="http://schemas.openxmlformats.org/officeDocument/2006/bibliography" SelectedStyle="\APASixthEditionOfficeOnline.xsl" StyleName="APA" Version="6"/>
-</file>
-
-<file path=customXml/item3.xml><?xml version="1.0" encoding="utf-8"?>
-<?mso-contentType ?>
-<FormTemplates xmlns="http://schemas.microsoft.com/sharepoint/v3/contenttype/forms">
-  <Display>DocumentLibraryForm</Display>
-  <Edit>DocumentLibraryForm</Edit>
-  <New>DocumentLibraryForm</New>
-</FormTemplates>
 </file>
 
 <file path=customXml/item4.xml><?xml version="1.0" encoding="utf-8"?>
@@ -9402,12 +9362,9 @@
 </file>
 
 <file path=customXml/itemProps1.xml><?xml version="1.0" encoding="utf-8"?>
-<ds:datastoreItem xmlns:ds="http://schemas.openxmlformats.org/officeDocument/2006/customXml" ds:itemID="{E9D8FE69-F782-45F1-BD7D-38E143528BC3}">
+<ds:datastoreItem xmlns:ds="http://schemas.openxmlformats.org/officeDocument/2006/customXml" ds:itemID="{899977B6-4170-4EBB-8EC3-1772808F953C}">
   <ds:schemaRefs>
-    <ds:schemaRef ds:uri="http://schemas.microsoft.com/office/2006/metadata/properties"/>
-    <ds:schemaRef ds:uri="http://schemas.microsoft.com/office/infopath/2007/PartnerControls"/>
-    <ds:schemaRef ds:uri="692651b8-6577-4651-a352-3b631599c082"/>
-    <ds:schemaRef ds:uri="ff4433bc-22a3-4dac-805f-c635aff40461"/>
+    <ds:schemaRef ds:uri="http://schemas.microsoft.com/sharepoint/v3/contenttype/forms"/>
   </ds:schemaRefs>
 </ds:datastoreItem>
 </file>
@@ -9421,9 +9378,12 @@
 </file>
 
 <file path=customXml/itemProps3.xml><?xml version="1.0" encoding="utf-8"?>
-<ds:datastoreItem xmlns:ds="http://schemas.openxmlformats.org/officeDocument/2006/customXml" ds:itemID="{899977B6-4170-4EBB-8EC3-1772808F953C}">
+<ds:datastoreItem xmlns:ds="http://schemas.openxmlformats.org/officeDocument/2006/customXml" ds:itemID="{E9D8FE69-F782-45F1-BD7D-38E143528BC3}">
   <ds:schemaRefs>
-    <ds:schemaRef ds:uri="http://schemas.microsoft.com/sharepoint/v3/contenttype/forms"/>
+    <ds:schemaRef ds:uri="http://schemas.microsoft.com/office/2006/metadata/properties"/>
+    <ds:schemaRef ds:uri="http://schemas.microsoft.com/office/infopath/2007/PartnerControls"/>
+    <ds:schemaRef ds:uri="692651b8-6577-4651-a352-3b631599c082"/>
+    <ds:schemaRef ds:uri="ff4433bc-22a3-4dac-805f-c635aff40461"/>
   </ds:schemaRefs>
 </ds:datastoreItem>
 </file>

</xml_diff>